<commit_message>
Tutorial (GH, GH Desktop) kiegészítése
Alap munkafolyamat résszel
</commit_message>
<xml_diff>
--- a/Other/GitHub_web_desktop_tutorial.docx
+++ b/Other/GitHub_web_desktop_tutorial.docx
@@ -8212,7 +8212,747 @@
           <w:szCs w:val="24"/>
           <w:lang w:val="en-US"/>
         </w:rPr>
-        <w:t xml:space="preserve"> a szöveg.</w:t>
+        <w:t xml:space="preserve"> a </w:t>
+      </w:r>
+      <w:proofErr w:type="spellStart"/>
+      <w:r>
+        <w:rPr>
+          <w:sz w:val="24"/>
+          <w:szCs w:val="24"/>
+          <w:lang w:val="en-US"/>
+        </w:rPr>
+        <w:t>szöveg</w:t>
+      </w:r>
+      <w:proofErr w:type="spellEnd"/>
+      <w:r>
+        <w:rPr>
+          <w:sz w:val="24"/>
+          <w:szCs w:val="24"/>
+          <w:lang w:val="en-US"/>
+        </w:rPr>
+        <w:t>.</w:t>
+      </w:r>
+    </w:p>
+    <w:p>
+      <w:pPr>
+        <w:rPr>
+          <w:b/>
+          <w:sz w:val="24"/>
+          <w:szCs w:val="24"/>
+          <w:lang w:val="en-US"/>
+        </w:rPr>
+      </w:pPr>
+      <w:proofErr w:type="spellStart"/>
+      <w:r>
+        <w:rPr>
+          <w:b/>
+          <w:sz w:val="24"/>
+          <w:szCs w:val="24"/>
+          <w:lang w:val="en-US"/>
+        </w:rPr>
+        <w:lastRenderedPageBreak/>
+        <w:t>Alap</w:t>
+      </w:r>
+      <w:proofErr w:type="spellEnd"/>
+      <w:r>
+        <w:rPr>
+          <w:b/>
+          <w:sz w:val="24"/>
+          <w:szCs w:val="24"/>
+          <w:lang w:val="en-US"/>
+        </w:rPr>
+        <w:t xml:space="preserve"> </w:t>
+      </w:r>
+      <w:proofErr w:type="spellStart"/>
+      <w:r>
+        <w:rPr>
+          <w:b/>
+          <w:sz w:val="24"/>
+          <w:szCs w:val="24"/>
+          <w:lang w:val="en-US"/>
+        </w:rPr>
+        <w:t>munkafolyamat</w:t>
+      </w:r>
+      <w:proofErr w:type="spellEnd"/>
+      <w:r>
+        <w:rPr>
+          <w:b/>
+          <w:sz w:val="24"/>
+          <w:szCs w:val="24"/>
+          <w:lang w:val="en-US"/>
+        </w:rPr>
+        <w:t>:</w:t>
+      </w:r>
+    </w:p>
+    <w:p>
+      <w:pPr>
+        <w:rPr>
+          <w:sz w:val="24"/>
+          <w:szCs w:val="24"/>
+          <w:lang w:val="en-US"/>
+        </w:rPr>
+      </w:pPr>
+      <w:proofErr w:type="spellStart"/>
+      <w:r>
+        <w:rPr>
+          <w:sz w:val="24"/>
+          <w:szCs w:val="24"/>
+          <w:lang w:val="en-US"/>
+        </w:rPr>
+        <w:t>Eldöntöd</w:t>
+      </w:r>
+      <w:proofErr w:type="spellEnd"/>
+      <w:r>
+        <w:rPr>
+          <w:sz w:val="24"/>
+          <w:szCs w:val="24"/>
+          <w:lang w:val="en-US"/>
+        </w:rPr>
+        <w:t xml:space="preserve">, </w:t>
+      </w:r>
+      <w:proofErr w:type="spellStart"/>
+      <w:r>
+        <w:rPr>
+          <w:sz w:val="24"/>
+          <w:szCs w:val="24"/>
+          <w:lang w:val="en-US"/>
+        </w:rPr>
+        <w:t>hogy</w:t>
+      </w:r>
+      <w:proofErr w:type="spellEnd"/>
+      <w:r>
+        <w:rPr>
+          <w:sz w:val="24"/>
+          <w:szCs w:val="24"/>
+          <w:lang w:val="en-US"/>
+        </w:rPr>
+        <w:t xml:space="preserve"> </w:t>
+      </w:r>
+      <w:proofErr w:type="spellStart"/>
+      <w:r>
+        <w:rPr>
+          <w:sz w:val="24"/>
+          <w:szCs w:val="24"/>
+          <w:lang w:val="en-US"/>
+        </w:rPr>
+        <w:t>csinálsz</w:t>
+      </w:r>
+      <w:proofErr w:type="spellEnd"/>
+      <w:r>
+        <w:rPr>
+          <w:sz w:val="24"/>
+          <w:szCs w:val="24"/>
+          <w:lang w:val="en-US"/>
+        </w:rPr>
+        <w:t xml:space="preserve"> </w:t>
+      </w:r>
+      <w:proofErr w:type="spellStart"/>
+      <w:r>
+        <w:rPr>
+          <w:sz w:val="24"/>
+          <w:szCs w:val="24"/>
+          <w:lang w:val="en-US"/>
+        </w:rPr>
+        <w:t>valamit</w:t>
+      </w:r>
+      <w:proofErr w:type="spellEnd"/>
+      <w:r>
+        <w:rPr>
+          <w:sz w:val="24"/>
+          <w:szCs w:val="24"/>
+          <w:lang w:val="en-US"/>
+        </w:rPr>
+        <w:t xml:space="preserve"> -&gt; </w:t>
+      </w:r>
+      <w:proofErr w:type="spellStart"/>
+      <w:r>
+        <w:rPr>
+          <w:sz w:val="24"/>
+          <w:szCs w:val="24"/>
+          <w:lang w:val="en-US"/>
+        </w:rPr>
+        <w:t>megnyitod</w:t>
+      </w:r>
+      <w:proofErr w:type="spellEnd"/>
+      <w:r>
+        <w:rPr>
+          <w:sz w:val="24"/>
+          <w:szCs w:val="24"/>
+          <w:lang w:val="en-US"/>
+        </w:rPr>
+        <w:t xml:space="preserve"> a GitHub </w:t>
+      </w:r>
+      <w:proofErr w:type="spellStart"/>
+      <w:r>
+        <w:rPr>
+          <w:sz w:val="24"/>
+          <w:szCs w:val="24"/>
+          <w:lang w:val="en-US"/>
+        </w:rPr>
+        <w:t>Desktopot</w:t>
+      </w:r>
+      <w:proofErr w:type="spellEnd"/>
+      <w:r>
+        <w:rPr>
+          <w:sz w:val="24"/>
+          <w:szCs w:val="24"/>
+          <w:lang w:val="en-US"/>
+        </w:rPr>
+        <w:t xml:space="preserve"> -&gt; </w:t>
+      </w:r>
+      <w:proofErr w:type="spellStart"/>
+      <w:r>
+        <w:rPr>
+          <w:sz w:val="24"/>
+          <w:szCs w:val="24"/>
+          <w:lang w:val="en-US"/>
+        </w:rPr>
+        <w:t>szinkronizálsz</w:t>
+      </w:r>
+      <w:proofErr w:type="spellEnd"/>
+      <w:r>
+        <w:rPr>
+          <w:sz w:val="24"/>
+          <w:szCs w:val="24"/>
+          <w:lang w:val="en-US"/>
+        </w:rPr>
+        <w:t xml:space="preserve"> </w:t>
+      </w:r>
+      <w:proofErr w:type="spellStart"/>
+      <w:r>
+        <w:rPr>
+          <w:sz w:val="24"/>
+          <w:szCs w:val="24"/>
+          <w:lang w:val="en-US"/>
+        </w:rPr>
+        <w:t>egyet</w:t>
+      </w:r>
+      <w:proofErr w:type="spellEnd"/>
+      <w:r>
+        <w:rPr>
+          <w:sz w:val="24"/>
+          <w:szCs w:val="24"/>
+          <w:lang w:val="en-US"/>
+        </w:rPr>
+        <w:t xml:space="preserve"> </w:t>
+      </w:r>
+      <w:proofErr w:type="spellStart"/>
+      <w:r>
+        <w:rPr>
+          <w:sz w:val="24"/>
+          <w:szCs w:val="24"/>
+          <w:lang w:val="en-US"/>
+        </w:rPr>
+        <w:t>az</w:t>
+      </w:r>
+      <w:proofErr w:type="spellEnd"/>
+      <w:r>
+        <w:rPr>
+          <w:sz w:val="24"/>
+          <w:szCs w:val="24"/>
+          <w:lang w:val="en-US"/>
+        </w:rPr>
+        <w:t xml:space="preserve"> origin-el (Fetch origin </w:t>
+      </w:r>
+      <w:proofErr w:type="spellStart"/>
+      <w:r>
+        <w:rPr>
+          <w:sz w:val="24"/>
+          <w:szCs w:val="24"/>
+          <w:lang w:val="en-US"/>
+        </w:rPr>
+        <w:t>gomb</w:t>
+      </w:r>
+      <w:proofErr w:type="spellEnd"/>
+      <w:r>
+        <w:rPr>
+          <w:sz w:val="24"/>
+          <w:szCs w:val="24"/>
+          <w:lang w:val="en-US"/>
+        </w:rPr>
+        <w:t xml:space="preserve">) -&gt; ha </w:t>
+      </w:r>
+      <w:proofErr w:type="spellStart"/>
+      <w:r>
+        <w:rPr>
+          <w:sz w:val="24"/>
+          <w:szCs w:val="24"/>
+          <w:lang w:val="en-US"/>
+        </w:rPr>
+        <w:t>kell</w:t>
+      </w:r>
+      <w:proofErr w:type="spellEnd"/>
+      <w:r>
+        <w:rPr>
+          <w:sz w:val="24"/>
+          <w:szCs w:val="24"/>
+          <w:lang w:val="en-US"/>
+        </w:rPr>
+        <w:t xml:space="preserve"> </w:t>
+      </w:r>
+      <w:proofErr w:type="spellStart"/>
+      <w:r>
+        <w:rPr>
+          <w:sz w:val="24"/>
+          <w:szCs w:val="24"/>
+          <w:lang w:val="en-US"/>
+        </w:rPr>
+        <w:t>akkor</w:t>
+      </w:r>
+      <w:proofErr w:type="spellEnd"/>
+      <w:r>
+        <w:rPr>
+          <w:sz w:val="24"/>
+          <w:szCs w:val="24"/>
+          <w:lang w:val="en-US"/>
+        </w:rPr>
+        <w:t xml:space="preserve"> </w:t>
+      </w:r>
+      <w:proofErr w:type="spellStart"/>
+      <w:r>
+        <w:rPr>
+          <w:sz w:val="24"/>
+          <w:szCs w:val="24"/>
+          <w:lang w:val="en-US"/>
+        </w:rPr>
+        <w:t>frissítesz</w:t>
+      </w:r>
+      <w:proofErr w:type="spellEnd"/>
+      <w:r>
+        <w:rPr>
+          <w:sz w:val="24"/>
+          <w:szCs w:val="24"/>
+          <w:lang w:val="en-US"/>
+        </w:rPr>
+        <w:t xml:space="preserve"> </w:t>
+      </w:r>
+      <w:proofErr w:type="spellStart"/>
+      <w:r>
+        <w:rPr>
+          <w:sz w:val="24"/>
+          <w:szCs w:val="24"/>
+          <w:lang w:val="en-US"/>
+        </w:rPr>
+        <w:t>róla</w:t>
+      </w:r>
+      <w:proofErr w:type="spellEnd"/>
+      <w:r>
+        <w:rPr>
+          <w:sz w:val="24"/>
+          <w:szCs w:val="24"/>
+          <w:lang w:val="en-US"/>
+        </w:rPr>
+        <w:t xml:space="preserve"> (Pull origin) -&gt; </w:t>
+      </w:r>
+      <w:proofErr w:type="spellStart"/>
+      <w:r>
+        <w:rPr>
+          <w:sz w:val="24"/>
+          <w:szCs w:val="24"/>
+          <w:lang w:val="en-US"/>
+        </w:rPr>
+        <w:t>megcsinálod</w:t>
+      </w:r>
+      <w:proofErr w:type="spellEnd"/>
+      <w:r>
+        <w:rPr>
+          <w:sz w:val="24"/>
+          <w:szCs w:val="24"/>
+          <w:lang w:val="en-US"/>
+        </w:rPr>
+        <w:t xml:space="preserve"> </w:t>
+      </w:r>
+      <w:proofErr w:type="spellStart"/>
+      <w:r>
+        <w:rPr>
+          <w:sz w:val="24"/>
+          <w:szCs w:val="24"/>
+          <w:lang w:val="en-US"/>
+        </w:rPr>
+        <w:t>amit</w:t>
+      </w:r>
+      <w:proofErr w:type="spellEnd"/>
+      <w:r>
+        <w:rPr>
+          <w:sz w:val="24"/>
+          <w:szCs w:val="24"/>
+          <w:lang w:val="en-US"/>
+        </w:rPr>
+        <w:t xml:space="preserve"> </w:t>
+      </w:r>
+      <w:proofErr w:type="spellStart"/>
+      <w:r>
+        <w:rPr>
+          <w:sz w:val="24"/>
+          <w:szCs w:val="24"/>
+          <w:lang w:val="en-US"/>
+        </w:rPr>
+        <w:t>akarsz</w:t>
+      </w:r>
+      <w:proofErr w:type="spellEnd"/>
+      <w:r>
+        <w:rPr>
+          <w:sz w:val="24"/>
+          <w:szCs w:val="24"/>
+          <w:lang w:val="en-US"/>
+        </w:rPr>
+        <w:t xml:space="preserve"> -&gt; a GH </w:t>
+      </w:r>
+      <w:proofErr w:type="spellStart"/>
+      <w:r>
+        <w:rPr>
+          <w:sz w:val="24"/>
+          <w:szCs w:val="24"/>
+          <w:lang w:val="en-US"/>
+        </w:rPr>
+        <w:t>Desktopban</w:t>
+      </w:r>
+      <w:proofErr w:type="spellEnd"/>
+      <w:r>
+        <w:rPr>
+          <w:sz w:val="24"/>
+          <w:szCs w:val="24"/>
+          <w:lang w:val="en-US"/>
+        </w:rPr>
+        <w:t xml:space="preserve"> </w:t>
+      </w:r>
+      <w:proofErr w:type="spellStart"/>
+      <w:r>
+        <w:rPr>
+          <w:sz w:val="24"/>
+          <w:szCs w:val="24"/>
+          <w:lang w:val="en-US"/>
+        </w:rPr>
+        <w:t>látod</w:t>
+      </w:r>
+      <w:proofErr w:type="spellEnd"/>
+      <w:r>
+        <w:rPr>
+          <w:sz w:val="24"/>
+          <w:szCs w:val="24"/>
+          <w:lang w:val="en-US"/>
+        </w:rPr>
+        <w:t xml:space="preserve"> </w:t>
+      </w:r>
+      <w:proofErr w:type="spellStart"/>
+      <w:r>
+        <w:rPr>
+          <w:sz w:val="24"/>
+          <w:szCs w:val="24"/>
+          <w:lang w:val="en-US"/>
+        </w:rPr>
+        <w:t>hogy</w:t>
+      </w:r>
+      <w:proofErr w:type="spellEnd"/>
+      <w:r>
+        <w:rPr>
+          <w:sz w:val="24"/>
+          <w:szCs w:val="24"/>
+          <w:lang w:val="en-US"/>
+        </w:rPr>
+        <w:t xml:space="preserve"> </w:t>
+      </w:r>
+      <w:proofErr w:type="spellStart"/>
+      <w:r>
+        <w:rPr>
+          <w:sz w:val="24"/>
+          <w:szCs w:val="24"/>
+          <w:lang w:val="en-US"/>
+        </w:rPr>
+        <w:t>észlelte</w:t>
+      </w:r>
+      <w:proofErr w:type="spellEnd"/>
+      <w:r>
+        <w:rPr>
+          <w:sz w:val="24"/>
+          <w:szCs w:val="24"/>
+          <w:lang w:val="en-US"/>
+        </w:rPr>
+        <w:t xml:space="preserve"> a </w:t>
+      </w:r>
+      <w:proofErr w:type="spellStart"/>
+      <w:r>
+        <w:rPr>
+          <w:sz w:val="24"/>
+          <w:szCs w:val="24"/>
+          <w:lang w:val="en-US"/>
+        </w:rPr>
+        <w:t>változást</w:t>
+      </w:r>
+      <w:proofErr w:type="spellEnd"/>
+      <w:r>
+        <w:rPr>
+          <w:sz w:val="24"/>
+          <w:szCs w:val="24"/>
+          <w:lang w:val="en-US"/>
+        </w:rPr>
+        <w:t xml:space="preserve"> -&gt; </w:t>
+      </w:r>
+      <w:proofErr w:type="spellStart"/>
+      <w:r>
+        <w:rPr>
+          <w:b/>
+          <w:sz w:val="24"/>
+          <w:szCs w:val="24"/>
+          <w:lang w:val="en-US"/>
+        </w:rPr>
+        <w:t>mielőtt</w:t>
+      </w:r>
+      <w:proofErr w:type="spellEnd"/>
+      <w:r>
+        <w:rPr>
+          <w:b/>
+          <w:sz w:val="24"/>
+          <w:szCs w:val="24"/>
+          <w:lang w:val="en-US"/>
+        </w:rPr>
+        <w:t xml:space="preserve"> commit-</w:t>
+      </w:r>
+      <w:proofErr w:type="spellStart"/>
+      <w:r>
+        <w:rPr>
+          <w:b/>
+          <w:sz w:val="24"/>
+          <w:szCs w:val="24"/>
+          <w:lang w:val="en-US"/>
+        </w:rPr>
+        <w:t>olsz</w:t>
+      </w:r>
+      <w:proofErr w:type="spellEnd"/>
+      <w:r>
+        <w:rPr>
+          <w:b/>
+          <w:sz w:val="24"/>
+          <w:szCs w:val="24"/>
+          <w:lang w:val="en-US"/>
+        </w:rPr>
+        <w:t xml:space="preserve"> </w:t>
+      </w:r>
+      <w:proofErr w:type="spellStart"/>
+      <w:r>
+        <w:rPr>
+          <w:b/>
+          <w:sz w:val="24"/>
+          <w:szCs w:val="24"/>
+          <w:lang w:val="en-US"/>
+        </w:rPr>
+        <w:t>szinkronizálsz</w:t>
+      </w:r>
+      <w:proofErr w:type="spellEnd"/>
+      <w:r>
+        <w:rPr>
+          <w:b/>
+          <w:sz w:val="24"/>
+          <w:szCs w:val="24"/>
+          <w:lang w:val="en-US"/>
+        </w:rPr>
+        <w:t xml:space="preserve"> </w:t>
+      </w:r>
+      <w:proofErr w:type="spellStart"/>
+      <w:r>
+        <w:rPr>
+          <w:b/>
+          <w:sz w:val="24"/>
+          <w:szCs w:val="24"/>
+          <w:lang w:val="en-US"/>
+        </w:rPr>
+        <w:t>és</w:t>
+      </w:r>
+      <w:proofErr w:type="spellEnd"/>
+      <w:r>
+        <w:rPr>
+          <w:b/>
+          <w:sz w:val="24"/>
+          <w:szCs w:val="24"/>
+          <w:lang w:val="en-US"/>
+        </w:rPr>
+        <w:t xml:space="preserve"> ha </w:t>
+      </w:r>
+      <w:proofErr w:type="spellStart"/>
+      <w:r>
+        <w:rPr>
+          <w:b/>
+          <w:sz w:val="24"/>
+          <w:szCs w:val="24"/>
+          <w:lang w:val="en-US"/>
+        </w:rPr>
+        <w:t>kell</w:t>
+      </w:r>
+      <w:proofErr w:type="spellEnd"/>
+      <w:r>
+        <w:rPr>
+          <w:b/>
+          <w:sz w:val="24"/>
+          <w:szCs w:val="24"/>
+          <w:lang w:val="en-US"/>
+        </w:rPr>
+        <w:t xml:space="preserve"> </w:t>
+      </w:r>
+      <w:proofErr w:type="spellStart"/>
+      <w:r>
+        <w:rPr>
+          <w:b/>
+          <w:sz w:val="24"/>
+          <w:szCs w:val="24"/>
+          <w:lang w:val="en-US"/>
+        </w:rPr>
+        <w:t>frissítesz</w:t>
+      </w:r>
+      <w:proofErr w:type="spellEnd"/>
+      <w:r>
+        <w:rPr>
+          <w:b/>
+          <w:sz w:val="24"/>
+          <w:szCs w:val="24"/>
+          <w:lang w:val="en-US"/>
+        </w:rPr>
+        <w:t xml:space="preserve"> </w:t>
+      </w:r>
+      <w:proofErr w:type="spellStart"/>
+      <w:r>
+        <w:rPr>
+          <w:b/>
+          <w:sz w:val="24"/>
+          <w:szCs w:val="24"/>
+          <w:lang w:val="en-US"/>
+        </w:rPr>
+        <w:t>az</w:t>
+      </w:r>
+      <w:proofErr w:type="spellEnd"/>
+      <w:r>
+        <w:rPr>
+          <w:b/>
+          <w:sz w:val="24"/>
+          <w:szCs w:val="24"/>
+          <w:lang w:val="en-US"/>
+        </w:rPr>
+        <w:t xml:space="preserve"> </w:t>
+      </w:r>
+      <w:proofErr w:type="spellStart"/>
+      <w:r>
+        <w:rPr>
+          <w:b/>
+          <w:sz w:val="24"/>
+          <w:szCs w:val="24"/>
+          <w:lang w:val="en-US"/>
+        </w:rPr>
+        <w:t>originről</w:t>
+      </w:r>
+      <w:proofErr w:type="spellEnd"/>
+      <w:r>
+        <w:rPr>
+          <w:b/>
+          <w:sz w:val="24"/>
+          <w:szCs w:val="24"/>
+          <w:lang w:val="en-US"/>
+        </w:rPr>
+        <w:t xml:space="preserve"> (Fetch, Pull) </w:t>
+      </w:r>
+      <w:r>
+        <w:rPr>
+          <w:sz w:val="24"/>
+          <w:szCs w:val="24"/>
+          <w:lang w:val="en-US"/>
+        </w:rPr>
+        <w:t>-&gt;</w:t>
+      </w:r>
+      <w:r>
+        <w:rPr>
+          <w:sz w:val="24"/>
+          <w:szCs w:val="24"/>
+          <w:lang w:val="en-US"/>
+        </w:rPr>
+        <w:t xml:space="preserve"> </w:t>
+      </w:r>
+      <w:proofErr w:type="spellStart"/>
+      <w:r>
+        <w:rPr>
+          <w:sz w:val="24"/>
+          <w:szCs w:val="24"/>
+          <w:lang w:val="en-US"/>
+        </w:rPr>
+        <w:t>megírod</w:t>
+      </w:r>
+      <w:proofErr w:type="spellEnd"/>
+      <w:r>
+        <w:rPr>
+          <w:sz w:val="24"/>
+          <w:szCs w:val="24"/>
+          <w:lang w:val="en-US"/>
+        </w:rPr>
+        <w:t xml:space="preserve"> a commit-</w:t>
+      </w:r>
+      <w:proofErr w:type="spellStart"/>
+      <w:r>
+        <w:rPr>
+          <w:sz w:val="24"/>
+          <w:szCs w:val="24"/>
+          <w:lang w:val="en-US"/>
+        </w:rPr>
+        <w:t>ot</w:t>
+      </w:r>
+      <w:proofErr w:type="spellEnd"/>
+      <w:r>
+        <w:rPr>
+          <w:sz w:val="24"/>
+          <w:szCs w:val="24"/>
+          <w:lang w:val="en-US"/>
+        </w:rPr>
+        <w:t>, commit-</w:t>
+      </w:r>
+      <w:proofErr w:type="spellStart"/>
+      <w:r>
+        <w:rPr>
+          <w:sz w:val="24"/>
+          <w:szCs w:val="24"/>
+          <w:lang w:val="en-US"/>
+        </w:rPr>
+        <w:t>olsz</w:t>
+      </w:r>
+      <w:proofErr w:type="spellEnd"/>
+      <w:r>
+        <w:rPr>
+          <w:sz w:val="24"/>
+          <w:szCs w:val="24"/>
+          <w:lang w:val="en-US"/>
+        </w:rPr>
+        <w:t xml:space="preserve"> -&gt; </w:t>
+      </w:r>
+      <w:proofErr w:type="spellStart"/>
+      <w:r>
+        <w:rPr>
+          <w:sz w:val="24"/>
+          <w:szCs w:val="24"/>
+          <w:lang w:val="en-US"/>
+        </w:rPr>
+        <w:t>frissíted</w:t>
+      </w:r>
+      <w:proofErr w:type="spellEnd"/>
+      <w:r>
+        <w:rPr>
+          <w:sz w:val="24"/>
+          <w:szCs w:val="24"/>
+          <w:lang w:val="en-US"/>
+        </w:rPr>
+        <w:t xml:space="preserve"> </w:t>
+      </w:r>
+      <w:proofErr w:type="spellStart"/>
+      <w:r>
+        <w:rPr>
+          <w:sz w:val="24"/>
+          <w:szCs w:val="24"/>
+          <w:lang w:val="en-US"/>
+        </w:rPr>
+        <w:t>az</w:t>
+      </w:r>
+      <w:proofErr w:type="spellEnd"/>
+      <w:r>
+        <w:rPr>
+          <w:sz w:val="24"/>
+          <w:szCs w:val="24"/>
+          <w:lang w:val="en-US"/>
+        </w:rPr>
+        <w:t xml:space="preserve"> origin (Push origin)</w:t>
       </w:r>
       <w:bookmarkStart w:id="0" w:name="_GoBack"/>
       <w:bookmarkEnd w:id="0"/>

</xml_diff>